<commit_message>
Aktualizacja projektu z AIPSI.
</commit_message>
<xml_diff>
--- a/AIPSI/Diagramy.docx
+++ b/AIPSI/Diagramy.docx
@@ -80,7 +80,7 @@
           <w:sz w:val="52"/>
           <w:lang w:val="pl-PL"/>
         </w:rPr>
-        <w:t>System usprawniania ruchu w mieście.</w:t>
+        <w:t>Komunikacyjne planowanie przepływu natężenia pojazdów.</w:t>
       </w:r>
     </w:p>
     <w:p>
@@ -258,20 +258,18 @@
     </w:p>
     <w:p>
       <w:pPr>
-        <w:jc w:val="right"/>
+        <w:rPr>
+          <w:lang w:val="pl-PL"/>
+        </w:rPr>
+      </w:pPr>
+      <w:r>
         <w:rPr>
           <w:rFonts w:ascii="Times New Roman" w:hAnsi="Times New Roman" w:cs="Times New Roman"/>
           <w:sz w:val="52"/>
           <w:lang w:val="pl-PL"/>
         </w:rPr>
-      </w:pPr>
-    </w:p>
-    <w:p>
-      <w:pPr>
-        <w:rPr>
-          <w:lang w:val="pl-PL"/>
-        </w:rPr>
-      </w:pPr>
+        <w:t>s</w:t>
+      </w:r>
     </w:p>
     <w:p>
       <w:pPr>
@@ -460,18 +458,7 @@
           <w:lang w:val="pl-PL"/>
         </w:rPr>
         <w:br/>
-      </w:r>
-      <w:r>
-        <w:rPr>
-          <w:lang w:val="pl-PL"/>
-        </w:rPr>
-        <w:t xml:space="preserve">Rys. </w:t>
-      </w:r>
-      <w:r>
-        <w:rPr>
-          <w:lang w:val="pl-PL"/>
-        </w:rPr>
-        <w:t>2</w:t>
+        <w:t>Rys. 2</w:t>
       </w:r>
       <w:r>
         <w:rPr>
@@ -534,13 +521,7 @@
           <w:lang w:val="pl-PL"/>
         </w:rPr>
         <w:lastRenderedPageBreak/>
-        <w:t xml:space="preserve">Diagramy przypadków </w:t>
-      </w:r>
-      <w:r>
-        <w:rPr>
-          <w:lang w:val="pl-PL"/>
-        </w:rPr>
-        <w:t>użycia</w:t>
+        <w:t>Diagramy przypadków użycia</w:t>
       </w:r>
     </w:p>
     <w:p>
@@ -634,25 +615,7 @@
         <w:rPr>
           <w:lang w:val="pl-PL"/>
         </w:rPr>
-        <w:t xml:space="preserve">Rys. </w:t>
-      </w:r>
-      <w:r>
-        <w:rPr>
-          <w:lang w:val="pl-PL"/>
-        </w:rPr>
-        <w:t>3</w:t>
-      </w:r>
-      <w:r>
-        <w:rPr>
-          <w:lang w:val="pl-PL"/>
-        </w:rPr>
-        <w:t xml:space="preserve"> </w:t>
-      </w:r>
-      <w:r>
-        <w:rPr>
-          <w:lang w:val="pl-PL"/>
-        </w:rPr>
-        <w:t>Przeglądanie statystyk o ruchu drogowym.</w:t>
+        <w:t>Rys. 3 Przeglądanie statystyk o ruchu drogowym.</w:t>
       </w:r>
     </w:p>
     <w:p>
@@ -722,25 +685,7 @@
         <w:rPr>
           <w:lang w:val="pl-PL"/>
         </w:rPr>
-        <w:t xml:space="preserve">Rys. </w:t>
-      </w:r>
-      <w:r>
-        <w:rPr>
-          <w:lang w:val="pl-PL"/>
-        </w:rPr>
-        <w:t>4</w:t>
-      </w:r>
-      <w:r>
-        <w:rPr>
-          <w:lang w:val="pl-PL"/>
-        </w:rPr>
-        <w:t xml:space="preserve"> </w:t>
-      </w:r>
-      <w:r>
-        <w:rPr>
-          <w:lang w:val="pl-PL"/>
-        </w:rPr>
-        <w:t>Wyświetlanie obrazu z kamer</w:t>
+        <w:t>Rys. 4 Wyświetlanie obrazu z kamer</w:t>
       </w:r>
     </w:p>
     <w:p>
@@ -816,25 +761,7 @@
         <w:rPr>
           <w:lang w:val="pl-PL"/>
         </w:rPr>
-        <w:t xml:space="preserve">Rys. </w:t>
-      </w:r>
-      <w:r>
-        <w:rPr>
-          <w:lang w:val="pl-PL"/>
-        </w:rPr>
-        <w:t>5</w:t>
-      </w:r>
-      <w:r>
-        <w:rPr>
-          <w:lang w:val="pl-PL"/>
-        </w:rPr>
-        <w:t xml:space="preserve"> </w:t>
-      </w:r>
-      <w:r>
-        <w:rPr>
-          <w:lang w:val="pl-PL"/>
-        </w:rPr>
-        <w:t>Włączenie opcji widoku natężenia ruchu.</w:t>
+        <w:t>Rys. 5 Włączenie opcji widoku natężenia ruchu.</w:t>
       </w:r>
     </w:p>
     <w:p>
@@ -911,24 +838,7 @@
           <w:lang w:val="pl-PL"/>
         </w:rPr>
         <w:br/>
-      </w:r>
-      <w:r>
-        <w:rPr>
-          <w:lang w:val="pl-PL"/>
-        </w:rPr>
-        <w:t xml:space="preserve">Rys. </w:t>
-      </w:r>
-      <w:r>
-        <w:rPr>
-          <w:lang w:val="pl-PL"/>
-        </w:rPr>
-        <w:t>6</w:t>
-      </w:r>
-      <w:r>
-        <w:rPr>
-          <w:lang w:val="pl-PL"/>
-        </w:rPr>
-        <w:t xml:space="preserve"> </w:t>
+        <w:t xml:space="preserve">Rys. 6 </w:t>
       </w:r>
       <w:r>
         <w:rPr>
@@ -1033,25 +943,7 @@
         <w:rPr>
           <w:lang w:val="pl-PL"/>
         </w:rPr>
-        <w:t>Rys.</w:t>
-      </w:r>
-      <w:r>
-        <w:rPr>
-          <w:lang w:val="pl-PL"/>
-        </w:rPr>
-        <w:t xml:space="preserve">7 </w:t>
-      </w:r>
-      <w:r>
-        <w:rPr>
-          <w:lang w:val="pl-PL"/>
-        </w:rPr>
-        <w:t xml:space="preserve"> </w:t>
-      </w:r>
-      <w:r>
-        <w:rPr>
-          <w:lang w:val="pl-PL"/>
-        </w:rPr>
-        <w:t>Wysyłanie ostrzeżeń</w:t>
+        <w:t>Rys.7  Wysyłanie ostrzeżeń</w:t>
       </w:r>
     </w:p>
     <w:p>
@@ -1113,19 +1005,7 @@
         <w:rPr>
           <w:lang w:val="pl-PL"/>
         </w:rPr>
-        <w:t>Rys.</w:t>
-      </w:r>
-      <w:r>
-        <w:rPr>
-          <w:lang w:val="pl-PL"/>
-        </w:rPr>
-        <w:t>8</w:t>
-      </w:r>
-      <w:r>
-        <w:rPr>
-          <w:lang w:val="pl-PL"/>
-        </w:rPr>
-        <w:t xml:space="preserve">  Wy</w:t>
+        <w:t>Rys.8  Wy</w:t>
       </w:r>
       <w:r>
         <w:rPr>
@@ -1137,13 +1017,7 @@
         <w:rPr>
           <w:lang w:val="pl-PL"/>
         </w:rPr>
-        <w:t xml:space="preserve"> </w:t>
-      </w:r>
-      <w:r>
-        <w:rPr>
-          <w:lang w:val="pl-PL"/>
-        </w:rPr>
-        <w:t>najlepszej trasy</w:t>
+        <w:t xml:space="preserve"> najlepszej trasy</w:t>
       </w:r>
     </w:p>
     <w:p>
@@ -1210,13 +1084,7 @@
           <w:lang w:val="pl-PL"/>
         </w:rPr>
         <w:lastRenderedPageBreak/>
-        <w:t xml:space="preserve">Moduł </w:t>
-      </w:r>
-      <w:r>
-        <w:rPr>
-          <w:lang w:val="pl-PL"/>
-        </w:rPr>
-        <w:t>analityczny</w:t>
+        <w:t>Moduł analityczny</w:t>
       </w:r>
     </w:p>
     <w:p>
@@ -1271,11 +1139,6 @@
           <w:lang w:val="pl-PL"/>
         </w:rPr>
         <w:br/>
-      </w:r>
-      <w:r>
-        <w:rPr>
-          <w:lang w:val="pl-PL"/>
-        </w:rPr>
         <w:t>Rys.8  Wyznaczanie najlepszej trasy</w:t>
       </w:r>
     </w:p>
@@ -1331,30 +1194,7 @@
           <w:lang w:val="pl-PL"/>
         </w:rPr>
         <w:br/>
-      </w:r>
-      <w:r>
-        <w:rPr>
-          <w:lang w:val="pl-PL"/>
-        </w:rPr>
-        <w:t>Rys.</w:t>
-      </w:r>
-      <w:r>
-        <w:rPr>
-          <w:lang w:val="pl-PL"/>
-        </w:rPr>
-        <w:t>9</w:t>
-      </w:r>
-      <w:r>
-        <w:rPr>
-          <w:lang w:val="pl-PL"/>
-        </w:rPr>
-        <w:t xml:space="preserve">  </w:t>
-      </w:r>
-      <w:r>
-        <w:rPr>
-          <w:lang w:val="pl-PL"/>
-        </w:rPr>
-        <w:t>Weryfikowanie danych.</w:t>
+        <w:t>Rys.9  Weryfikowanie danych.</w:t>
       </w:r>
     </w:p>
     <w:p>
@@ -1372,13 +1212,7 @@
         <w:rPr>
           <w:lang w:val="pl-PL"/>
         </w:rPr>
-        <w:t xml:space="preserve">Moduł </w:t>
-      </w:r>
-      <w:r>
-        <w:rPr>
-          <w:lang w:val="pl-PL"/>
-        </w:rPr>
-        <w:t>kontrolera</w:t>
+        <w:t>Moduł kontrolera</w:t>
       </w:r>
     </w:p>
     <w:p>
@@ -1433,24 +1267,7 @@
           <w:lang w:val="pl-PL"/>
         </w:rPr>
         <w:br/>
-      </w:r>
-      <w:r>
-        <w:rPr>
-          <w:lang w:val="pl-PL"/>
-        </w:rPr>
-        <w:t>Rys.</w:t>
-      </w:r>
-      <w:r>
-        <w:rPr>
-          <w:lang w:val="pl-PL"/>
-        </w:rPr>
-        <w:t>10</w:t>
-      </w:r>
-      <w:r>
-        <w:rPr>
-          <w:lang w:val="pl-PL"/>
-        </w:rPr>
-        <w:t xml:space="preserve"> </w:t>
+        <w:t xml:space="preserve">Rys.10 </w:t>
       </w:r>
       <w:r>
         <w:rPr>
@@ -1544,31 +1361,7 @@
         <w:rPr>
           <w:lang w:val="pl-PL"/>
         </w:rPr>
-        <w:t>Rys.</w:t>
-      </w:r>
-      <w:r>
-        <w:rPr>
-          <w:lang w:val="pl-PL"/>
-        </w:rPr>
-        <w:t>11</w:t>
-      </w:r>
-      <w:r>
-        <w:rPr>
-          <w:lang w:val="pl-PL"/>
-        </w:rPr>
-        <w:t xml:space="preserve"> </w:t>
-      </w:r>
-      <w:r>
-        <w:rPr>
-          <w:lang w:val="pl-PL"/>
-        </w:rPr>
-        <w:t>Diagram przepływu zdarzeń</w:t>
-      </w:r>
-      <w:r>
-        <w:rPr>
-          <w:lang w:val="pl-PL"/>
-        </w:rPr>
-        <w:t>.</w:t>
+        <w:t>Rys.11 Diagram przepływu zdarzeń.</w:t>
       </w:r>
     </w:p>
     <w:p>
@@ -1727,11 +1520,6 @@
           <w:lang w:val="pl-PL"/>
         </w:rPr>
         <w:br/>
-      </w:r>
-      <w:r>
-        <w:rPr>
-          <w:lang w:val="pl-PL"/>
-        </w:rPr>
         <w:t>Rys.1</w:t>
       </w:r>
       <w:r>
@@ -1837,11 +1625,6 @@
           <w:lang w:val="pl-PL"/>
         </w:rPr>
         <w:br/>
-      </w:r>
-      <w:r>
-        <w:rPr>
-          <w:lang w:val="pl-PL"/>
-        </w:rPr>
         <w:t>Rys.1</w:t>
       </w:r>
       <w:r>
@@ -1854,13 +1637,7 @@
         <w:rPr>
           <w:lang w:val="pl-PL"/>
         </w:rPr>
-        <w:t xml:space="preserve"> Diagram klas </w:t>
-      </w:r>
-      <w:r>
-        <w:rPr>
-          <w:lang w:val="pl-PL"/>
-        </w:rPr>
-        <w:t>generujących raporty z wykorzystaniem fabryki abstrakcyjnej.</w:t>
+        <w:t xml:space="preserve"> Diagram klas generujących raporty z wykorzystaniem fabryki abstrakcyjnej.</w:t>
       </w:r>
     </w:p>
     <w:p>
@@ -1935,24 +1712,101 @@
         <w:rPr>
           <w:lang w:val="pl-PL"/>
         </w:rPr>
-        <w:t xml:space="preserve"> Diagram klas </w:t>
-      </w:r>
-      <w:r>
-        <w:rPr>
-          <w:lang w:val="pl-PL"/>
-        </w:rPr>
-        <w:t>łączenia z bazą i wykonywania obliczeń na serwerze.</w:t>
-      </w:r>
-    </w:p>
-    <w:p>
-      <w:pPr>
-        <w:jc w:val="center"/>
-        <w:rPr>
-          <w:lang w:val="pl-PL"/>
-        </w:rPr>
-      </w:pPr>
-      <w:bookmarkStart w:id="0" w:name="_GoBack"/>
-      <w:bookmarkEnd w:id="0"/>
+        <w:t xml:space="preserve"> Diagram klas łączenia z bazą i wykonywania obliczeń na serwerze.</w:t>
+      </w:r>
+    </w:p>
+    <w:p>
+      <w:pPr>
+        <w:jc w:val="center"/>
+        <w:rPr>
+          <w:lang w:val="pl-PL"/>
+        </w:rPr>
+      </w:pPr>
+      <w:r>
+        <w:rPr>
+          <w:noProof/>
+        </w:rPr>
+        <w:lastRenderedPageBreak/>
+        <w:drawing>
+          <wp:inline distT="0" distB="0" distL="0" distR="0" wp14:anchorId="3D1BE226" wp14:editId="71BFADE2">
+            <wp:extent cx="5543550" cy="4857750"/>
+            <wp:effectExtent l="0" t="0" r="0" b="0"/>
+            <wp:docPr id="9" name="Picture 9"/>
+            <wp:cNvGraphicFramePr>
+              <a:graphicFrameLocks xmlns:a="http://schemas.openxmlformats.org/drawingml/2006/main" noChangeAspect="1"/>
+            </wp:cNvGraphicFramePr>
+            <a:graphic xmlns:a="http://schemas.openxmlformats.org/drawingml/2006/main">
+              <a:graphicData uri="http://schemas.openxmlformats.org/drawingml/2006/picture">
+                <pic:pic xmlns:pic="http://schemas.openxmlformats.org/drawingml/2006/picture">
+                  <pic:nvPicPr>
+                    <pic:cNvPr id="0" name=""/>
+                    <pic:cNvPicPr/>
+                  </pic:nvPicPr>
+                  <pic:blipFill>
+                    <a:blip r:embed="rId23"/>
+                    <a:stretch>
+                      <a:fillRect/>
+                    </a:stretch>
+                  </pic:blipFill>
+                  <pic:spPr>
+                    <a:xfrm>
+                      <a:off x="0" y="0"/>
+                      <a:ext cx="5543550" cy="4857750"/>
+                    </a:xfrm>
+                    <a:prstGeom prst="rect">
+                      <a:avLst/>
+                    </a:prstGeom>
+                  </pic:spPr>
+                </pic:pic>
+              </a:graphicData>
+            </a:graphic>
+          </wp:inline>
+        </w:drawing>
+      </w:r>
+      <w:r>
+        <w:rPr>
+          <w:lang w:val="pl-PL"/>
+        </w:rPr>
+        <w:br/>
+      </w:r>
+      <w:r>
+        <w:rPr>
+          <w:lang w:val="pl-PL"/>
+        </w:rPr>
+        <w:t>Rys.1</w:t>
+      </w:r>
+      <w:r>
+        <w:rPr>
+          <w:lang w:val="pl-PL"/>
+        </w:rPr>
+        <w:t>5</w:t>
+      </w:r>
+      <w:r>
+        <w:rPr>
+          <w:lang w:val="pl-PL"/>
+        </w:rPr>
+        <w:t xml:space="preserve"> Diagram klas</w:t>
+      </w:r>
+      <w:r>
+        <w:rPr>
+          <w:lang w:val="pl-PL"/>
+        </w:rPr>
+        <w:t xml:space="preserve"> korzystania z serwisów z użyciem dekoratora</w:t>
+      </w:r>
+      <w:r>
+        <w:rPr>
+          <w:lang w:val="pl-PL"/>
+        </w:rPr>
+        <w:t>.</w:t>
+      </w:r>
+    </w:p>
+    <w:p>
+      <w:pPr>
+        <w:jc w:val="center"/>
+        <w:rPr>
+          <w:lang w:val="pl-PL"/>
+        </w:rPr>
+      </w:pPr>
     </w:p>
     <w:p>
       <w:pPr>
@@ -2001,7 +1855,7 @@
                     </pic:cNvPicPr>
                   </pic:nvPicPr>
                   <pic:blipFill>
-                    <a:blip r:embed="rId23">
+                    <a:blip r:embed="rId24">
                       <a:extLst>
                         <a:ext uri="{28A0092B-C50C-407E-A947-70E740481C1C}">
                           <a14:useLocalDpi xmlns:a14="http://schemas.microsoft.com/office/drawing/2010/main" val="0"/>
@@ -2044,25 +1898,33 @@
         <w:rPr>
           <w:lang w:val="pl-PL"/>
         </w:rPr>
-        <w:t>Rys.1</w:t>
-      </w:r>
-      <w:r>
-        <w:rPr>
-          <w:lang w:val="pl-PL"/>
-        </w:rPr>
-        <w:t xml:space="preserve">5 </w:t>
-      </w:r>
-      <w:r>
-        <w:rPr>
-          <w:lang w:val="pl-PL"/>
-        </w:rPr>
-        <w:t xml:space="preserve">Diagram klas </w:t>
-      </w:r>
-      <w:r>
-        <w:rPr>
-          <w:lang w:val="pl-PL"/>
-        </w:rPr>
-        <w:t>tworzących formatki z wykorzystaniem fabryki abstrakcyjnej.</w:t>
+        <w:t>R</w:t>
+      </w:r>
+      <w:bookmarkStart w:id="0" w:name="_GoBack"/>
+      <w:bookmarkEnd w:id="0"/>
+      <w:r>
+        <w:rPr>
+          <w:lang w:val="pl-PL"/>
+        </w:rPr>
+        <w:t>ys.1</w:t>
+      </w:r>
+      <w:r>
+        <w:rPr>
+          <w:lang w:val="pl-PL"/>
+        </w:rPr>
+        <w:t>6</w:t>
+      </w:r>
+      <w:r>
+        <w:rPr>
+          <w:lang w:val="pl-PL"/>
+        </w:rPr>
+        <w:t xml:space="preserve"> </w:t>
+      </w:r>
+      <w:r>
+        <w:rPr>
+          <w:lang w:val="pl-PL"/>
+        </w:rPr>
+        <w:t>Diagram klas tworzących formatki z wykorzystaniem fabryki abstrakcyjnej.</w:t>
       </w:r>
     </w:p>
     <w:sectPr>

</xml_diff>

<commit_message>
Dodanie diagramów - sekwencji dla jednego use case'a - hierarchii aktorow - pakietow Aktualizacja dokumentu wizji
</commit_message>
<xml_diff>
--- a/AIPSI/Diagramy.docx
+++ b/AIPSI/Diagramy.docx
@@ -121,10 +121,12 @@
           <w:lang w:val="pl-PL"/>
         </w:rPr>
       </w:pPr>
-    </w:p>
-    <w:p>
-      <w:pPr>
-        <w:pStyle w:val="NoSpacing"/>
+      <w:bookmarkStart w:id="0" w:name="_GoBack"/>
+      <w:bookmarkEnd w:id="0"/>
+    </w:p>
+    <w:p>
+      <w:pPr>
+        <w:pStyle w:val="Bezodstpw"/>
         <w:rPr>
           <w:rFonts w:ascii="Times New Roman" w:hAnsi="Times New Roman" w:cs="Times New Roman"/>
           <w:sz w:val="32"/>
@@ -142,7 +144,7 @@
     </w:p>
     <w:p>
       <w:pPr>
-        <w:pStyle w:val="NoSpacing"/>
+        <w:pStyle w:val="Bezodstpw"/>
         <w:rPr>
           <w:rFonts w:ascii="Times New Roman" w:hAnsi="Times New Roman" w:cs="Times New Roman"/>
           <w:sz w:val="32"/>
@@ -160,7 +162,7 @@
     </w:p>
     <w:p>
       <w:pPr>
-        <w:pStyle w:val="NoSpacing"/>
+        <w:pStyle w:val="Bezodstpw"/>
         <w:numPr>
           <w:ilvl w:val="0"/>
           <w:numId w:val="1"/>
@@ -182,7 +184,7 @@
     </w:p>
     <w:p>
       <w:pPr>
-        <w:pStyle w:val="NoSpacing"/>
+        <w:pStyle w:val="Bezodstpw"/>
         <w:numPr>
           <w:ilvl w:val="0"/>
           <w:numId w:val="1"/>
@@ -214,7 +216,7 @@
     </w:p>
     <w:p>
       <w:pPr>
-        <w:pStyle w:val="NoSpacing"/>
+        <w:pStyle w:val="Bezodstpw"/>
         <w:numPr>
           <w:ilvl w:val="0"/>
           <w:numId w:val="1"/>
@@ -236,7 +238,7 @@
     </w:p>
     <w:p>
       <w:pPr>
-        <w:pStyle w:val="NoSpacing"/>
+        <w:pStyle w:val="Bezodstpw"/>
         <w:numPr>
           <w:ilvl w:val="0"/>
           <w:numId w:val="1"/>
@@ -262,18 +264,10 @@
           <w:lang w:val="pl-PL"/>
         </w:rPr>
       </w:pPr>
-      <w:r>
-        <w:rPr>
-          <w:rFonts w:ascii="Times New Roman" w:hAnsi="Times New Roman" w:cs="Times New Roman"/>
-          <w:sz w:val="52"/>
-          <w:lang w:val="pl-PL"/>
-        </w:rPr>
-        <w:t>s</w:t>
-      </w:r>
-    </w:p>
-    <w:p>
-      <w:pPr>
-        <w:pStyle w:val="Heading1"/>
+    </w:p>
+    <w:p>
+      <w:pPr>
+        <w:pStyle w:val="Nagwek1"/>
         <w:numPr>
           <w:ilvl w:val="0"/>
           <w:numId w:val="3"/>
@@ -507,7 +501,7 @@
     </w:p>
     <w:p>
       <w:pPr>
-        <w:pStyle w:val="Heading1"/>
+        <w:pStyle w:val="Nagwek1"/>
         <w:numPr>
           <w:ilvl w:val="0"/>
           <w:numId w:val="3"/>
@@ -526,7 +520,7 @@
     </w:p>
     <w:p>
       <w:pPr>
-        <w:pStyle w:val="Heading2"/>
+        <w:pStyle w:val="Nagwek2"/>
         <w:rPr>
           <w:lang w:val="pl-PL"/>
         </w:rPr>
@@ -862,7 +856,7 @@
     </w:p>
     <w:p>
       <w:pPr>
-        <w:pStyle w:val="Heading2"/>
+        <w:pStyle w:val="Nagwek2"/>
         <w:numPr>
           <w:ilvl w:val="1"/>
           <w:numId w:val="3"/>
@@ -1070,7 +1064,7 @@
     </w:p>
     <w:p>
       <w:pPr>
-        <w:pStyle w:val="Heading2"/>
+        <w:pStyle w:val="Nagwek2"/>
         <w:numPr>
           <w:ilvl w:val="1"/>
           <w:numId w:val="3"/>
@@ -1199,7 +1193,7 @@
     </w:p>
     <w:p>
       <w:pPr>
-        <w:pStyle w:val="Heading2"/>
+        <w:pStyle w:val="Nagwek2"/>
         <w:numPr>
           <w:ilvl w:val="1"/>
           <w:numId w:val="3"/>
@@ -1278,7 +1272,7 @@
     </w:p>
     <w:p>
       <w:pPr>
-        <w:pStyle w:val="Heading2"/>
+        <w:pStyle w:val="Nagwek2"/>
         <w:numPr>
           <w:ilvl w:val="1"/>
           <w:numId w:val="3"/>
@@ -1303,7 +1297,7 @@
     </w:p>
     <w:p>
       <w:pPr>
-        <w:pStyle w:val="ListParagraph"/>
+        <w:pStyle w:val="Akapitzlist"/>
         <w:ind w:left="420"/>
         <w:rPr>
           <w:lang w:val="pl-PL"/>
@@ -1366,7 +1360,7 @@
     </w:p>
     <w:p>
       <w:pPr>
-        <w:pStyle w:val="ListParagraph"/>
+        <w:pStyle w:val="Akapitzlist"/>
         <w:ind w:left="420"/>
         <w:rPr>
           <w:lang w:val="pl-PL"/>
@@ -1375,7 +1369,7 @@
     </w:p>
     <w:p>
       <w:pPr>
-        <w:pStyle w:val="ListParagraph"/>
+        <w:pStyle w:val="Akapitzlist"/>
         <w:ind w:left="420"/>
         <w:rPr>
           <w:lang w:val="pl-PL"/>
@@ -1384,7 +1378,7 @@
     </w:p>
     <w:p>
       <w:pPr>
-        <w:pStyle w:val="ListParagraph"/>
+        <w:pStyle w:val="Akapitzlist"/>
         <w:ind w:left="420"/>
         <w:rPr>
           <w:lang w:val="pl-PL"/>
@@ -1393,7 +1387,7 @@
     </w:p>
     <w:p>
       <w:pPr>
-        <w:pStyle w:val="ListParagraph"/>
+        <w:pStyle w:val="Akapitzlist"/>
         <w:ind w:left="420"/>
         <w:rPr>
           <w:lang w:val="pl-PL"/>
@@ -1402,7 +1396,7 @@
     </w:p>
     <w:p>
       <w:pPr>
-        <w:pStyle w:val="ListParagraph"/>
+        <w:pStyle w:val="Akapitzlist"/>
         <w:ind w:left="420"/>
         <w:rPr>
           <w:lang w:val="pl-PL"/>
@@ -1411,7 +1405,7 @@
     </w:p>
     <w:p>
       <w:pPr>
-        <w:pStyle w:val="ListParagraph"/>
+        <w:pStyle w:val="Akapitzlist"/>
         <w:ind w:left="420"/>
         <w:rPr>
           <w:lang w:val="pl-PL"/>
@@ -1420,7 +1414,7 @@
     </w:p>
     <w:p>
       <w:pPr>
-        <w:pStyle w:val="ListParagraph"/>
+        <w:pStyle w:val="Akapitzlist"/>
         <w:ind w:left="420"/>
         <w:rPr>
           <w:lang w:val="pl-PL"/>
@@ -1429,7 +1423,7 @@
     </w:p>
     <w:p>
       <w:pPr>
-        <w:pStyle w:val="ListParagraph"/>
+        <w:pStyle w:val="Akapitzlist"/>
         <w:ind w:left="420"/>
         <w:rPr>
           <w:lang w:val="pl-PL"/>
@@ -1438,11 +1432,34 @@
     </w:p>
     <w:p>
       <w:pPr>
-        <w:pStyle w:val="Heading1"/>
-        <w:numPr>
-          <w:ilvl w:val="0"/>
-          <w:numId w:val="3"/>
-        </w:numPr>
+        <w:pStyle w:val="Akapitzlist"/>
+        <w:ind w:left="420"/>
+        <w:rPr>
+          <w:lang w:val="pl-PL"/>
+        </w:rPr>
+      </w:pPr>
+    </w:p>
+    <w:p>
+      <w:pPr>
+        <w:pStyle w:val="Akapitzlist"/>
+        <w:ind w:left="420"/>
+        <w:rPr>
+          <w:lang w:val="pl-PL"/>
+        </w:rPr>
+      </w:pPr>
+    </w:p>
+    <w:p>
+      <w:pPr>
+        <w:pStyle w:val="Akapitzlist"/>
+        <w:ind w:left="420"/>
+        <w:rPr>
+          <w:lang w:val="pl-PL"/>
+        </w:rPr>
+      </w:pPr>
+    </w:p>
+    <w:p>
+      <w:pPr>
+        <w:pStyle w:val="Nagwek2"/>
         <w:rPr>
           <w:lang w:val="pl-PL"/>
         </w:rPr>
@@ -1452,25 +1469,13 @@
           <w:lang w:val="pl-PL"/>
         </w:rPr>
         <w:lastRenderedPageBreak/>
-        <w:t>Diagram</w:t>
-      </w:r>
-      <w:r>
-        <w:rPr>
-          <w:lang w:val="pl-PL"/>
-        </w:rPr>
-        <w:t xml:space="preserve"> klas trwałych</w:t>
-      </w:r>
-    </w:p>
-    <w:p>
-      <w:pPr>
-        <w:rPr>
-          <w:lang w:val="pl-PL"/>
-        </w:rPr>
-      </w:pPr>
-    </w:p>
-    <w:p>
-      <w:pPr>
-        <w:jc w:val="center"/>
+        <w:t>2.6 Diagram sekwencji dla przypadku wprowadzania danych do bazy.</w:t>
+      </w:r>
+    </w:p>
+    <w:p>
+      <w:pPr>
+        <w:pStyle w:val="Akapitzlist"/>
+        <w:ind w:left="420"/>
         <w:rPr>
           <w:lang w:val="pl-PL"/>
         </w:rPr>
@@ -1480,10 +1485,10 @@
           <w:noProof/>
         </w:rPr>
         <w:drawing>
-          <wp:inline distT="0" distB="0" distL="0" distR="0" wp14:anchorId="70F9AF37" wp14:editId="431300A3">
-            <wp:extent cx="6292859" cy="1847850"/>
+          <wp:inline distT="0" distB="0" distL="0" distR="0">
+            <wp:extent cx="5964555" cy="5241925"/>
             <wp:effectExtent l="0" t="0" r="0" b="0"/>
-            <wp:docPr id="14" name="Picture 14"/>
+            <wp:docPr id="21" name="Obraz 21"/>
             <wp:cNvGraphicFramePr>
               <a:graphicFrameLocks xmlns:a="http://schemas.openxmlformats.org/drawingml/2006/main" noChangeAspect="1"/>
             </wp:cNvGraphicFramePr>
@@ -1491,23 +1496,36 @@
               <a:graphicData uri="http://schemas.openxmlformats.org/drawingml/2006/picture">
                 <pic:pic xmlns:pic="http://schemas.openxmlformats.org/drawingml/2006/picture">
                   <pic:nvPicPr>
-                    <pic:cNvPr id="0" name=""/>
-                    <pic:cNvPicPr/>
+                    <pic:cNvPr id="0" name="Picture 1"/>
+                    <pic:cNvPicPr>
+                      <a:picLocks noChangeAspect="1" noChangeArrowheads="1"/>
+                    </pic:cNvPicPr>
                   </pic:nvPicPr>
                   <pic:blipFill>
-                    <a:blip r:embed="rId20"/>
+                    <a:blip r:embed="rId20">
+                      <a:extLst>
+                        <a:ext uri="{28A0092B-C50C-407E-A947-70E740481C1C}">
+                          <a14:useLocalDpi xmlns:a14="http://schemas.microsoft.com/office/drawing/2010/main" val="0"/>
+                        </a:ext>
+                      </a:extLst>
+                    </a:blip>
+                    <a:srcRect/>
                     <a:stretch>
                       <a:fillRect/>
                     </a:stretch>
                   </pic:blipFill>
-                  <pic:spPr>
+                  <pic:spPr bwMode="auto">
                     <a:xfrm>
                       <a:off x="0" y="0"/>
-                      <a:ext cx="6297419" cy="1849189"/>
+                      <a:ext cx="5964555" cy="5241925"/>
                     </a:xfrm>
                     <a:prstGeom prst="rect">
                       <a:avLst/>
                     </a:prstGeom>
+                    <a:noFill/>
+                    <a:ln>
+                      <a:noFill/>
+                    </a:ln>
                   </pic:spPr>
                 </pic:pic>
               </a:graphicData>
@@ -1515,48 +1533,126 @@
           </wp:inline>
         </w:drawing>
       </w:r>
-      <w:r>
-        <w:rPr>
-          <w:lang w:val="pl-PL"/>
-        </w:rPr>
-        <w:br/>
+    </w:p>
+    <w:p>
+      <w:pPr>
+        <w:jc w:val="center"/>
+        <w:rPr>
+          <w:lang w:val="pl-PL"/>
+        </w:rPr>
+      </w:pPr>
+      <w:r>
+        <w:rPr>
+          <w:lang w:val="pl-PL"/>
+        </w:rPr>
         <w:t>Rys.1</w:t>
       </w:r>
       <w:r>
         <w:rPr>
           <w:lang w:val="pl-PL"/>
         </w:rPr>
-        <w:t>2</w:t>
-      </w:r>
-      <w:r>
-        <w:rPr>
-          <w:lang w:val="pl-PL"/>
-        </w:rPr>
-        <w:t xml:space="preserve"> </w:t>
-      </w:r>
-      <w:r>
-        <w:rPr>
-          <w:lang w:val="pl-PL"/>
-        </w:rPr>
-        <w:t>Diagram klas tworzących bazę danych</w:t>
-      </w:r>
-      <w:r>
-        <w:rPr>
-          <w:lang w:val="pl-PL"/>
-        </w:rPr>
-        <w:t>.</w:t>
-      </w:r>
-    </w:p>
-    <w:p>
-      <w:pPr>
-        <w:rPr>
-          <w:lang w:val="pl-PL"/>
-        </w:rPr>
-      </w:pPr>
-    </w:p>
-    <w:p>
-      <w:pPr>
-        <w:pStyle w:val="Heading1"/>
+        <w:t xml:space="preserve">2 </w:t>
+      </w:r>
+      <w:r>
+        <w:rPr>
+          <w:lang w:val="pl-PL"/>
+        </w:rPr>
+        <w:t>Diagram sekwencji.</w:t>
+      </w:r>
+    </w:p>
+    <w:p>
+      <w:pPr>
+        <w:pStyle w:val="Akapitzlist"/>
+        <w:ind w:left="420"/>
+        <w:rPr>
+          <w:lang w:val="pl-PL"/>
+        </w:rPr>
+      </w:pPr>
+    </w:p>
+    <w:p>
+      <w:pPr>
+        <w:pStyle w:val="Akapitzlist"/>
+        <w:ind w:left="420"/>
+        <w:rPr>
+          <w:lang w:val="pl-PL"/>
+        </w:rPr>
+      </w:pPr>
+    </w:p>
+    <w:p>
+      <w:pPr>
+        <w:pStyle w:val="Akapitzlist"/>
+        <w:ind w:left="420"/>
+        <w:rPr>
+          <w:lang w:val="pl-PL"/>
+        </w:rPr>
+      </w:pPr>
+    </w:p>
+    <w:p>
+      <w:pPr>
+        <w:pStyle w:val="Akapitzlist"/>
+        <w:ind w:left="420"/>
+        <w:rPr>
+          <w:lang w:val="pl-PL"/>
+        </w:rPr>
+      </w:pPr>
+    </w:p>
+    <w:p>
+      <w:pPr>
+        <w:pStyle w:val="Akapitzlist"/>
+        <w:ind w:left="420"/>
+        <w:rPr>
+          <w:lang w:val="pl-PL"/>
+        </w:rPr>
+      </w:pPr>
+    </w:p>
+    <w:p>
+      <w:pPr>
+        <w:pStyle w:val="Akapitzlist"/>
+        <w:ind w:left="420"/>
+        <w:rPr>
+          <w:lang w:val="pl-PL"/>
+        </w:rPr>
+      </w:pPr>
+    </w:p>
+    <w:p>
+      <w:pPr>
+        <w:pStyle w:val="Akapitzlist"/>
+        <w:ind w:left="420"/>
+        <w:rPr>
+          <w:lang w:val="pl-PL"/>
+        </w:rPr>
+      </w:pPr>
+    </w:p>
+    <w:p>
+      <w:pPr>
+        <w:pStyle w:val="Akapitzlist"/>
+        <w:ind w:left="420"/>
+        <w:rPr>
+          <w:lang w:val="pl-PL"/>
+        </w:rPr>
+      </w:pPr>
+    </w:p>
+    <w:p>
+      <w:pPr>
+        <w:pStyle w:val="Akapitzlist"/>
+        <w:ind w:left="420"/>
+        <w:rPr>
+          <w:lang w:val="pl-PL"/>
+        </w:rPr>
+      </w:pPr>
+    </w:p>
+    <w:p>
+      <w:pPr>
+        <w:pStyle w:val="Akapitzlist"/>
+        <w:ind w:left="420"/>
+        <w:rPr>
+          <w:lang w:val="pl-PL"/>
+        </w:rPr>
+      </w:pPr>
+    </w:p>
+    <w:p>
+      <w:pPr>
+        <w:pStyle w:val="Nagwek1"/>
         <w:numPr>
           <w:ilvl w:val="0"/>
           <w:numId w:val="3"/>
@@ -1570,8 +1666,21 @@
           <w:lang w:val="pl-PL"/>
         </w:rPr>
         <w:lastRenderedPageBreak/>
-        <w:t>Diagramy klas sterujących</w:t>
-      </w:r>
+        <w:t>Diagram</w:t>
+      </w:r>
+      <w:r>
+        <w:rPr>
+          <w:lang w:val="pl-PL"/>
+        </w:rPr>
+        <w:t xml:space="preserve"> klas trwałych</w:t>
+      </w:r>
+    </w:p>
+    <w:p>
+      <w:pPr>
+        <w:rPr>
+          <w:lang w:val="pl-PL"/>
+        </w:rPr>
+      </w:pPr>
     </w:p>
     <w:p>
       <w:pPr>
@@ -1585,10 +1694,10 @@
           <w:noProof/>
         </w:rPr>
         <w:drawing>
-          <wp:inline distT="0" distB="0" distL="0" distR="0" wp14:anchorId="6991A933" wp14:editId="37D6AAD0">
-            <wp:extent cx="5972810" cy="4754245"/>
-            <wp:effectExtent l="0" t="0" r="8890" b="8255"/>
-            <wp:docPr id="17" name="Picture 17"/>
+          <wp:inline distT="0" distB="0" distL="0" distR="0" wp14:anchorId="70F9AF37" wp14:editId="431300A3">
+            <wp:extent cx="6292859" cy="1847850"/>
+            <wp:effectExtent l="0" t="0" r="0" b="0"/>
+            <wp:docPr id="14" name="Picture 14"/>
             <wp:cNvGraphicFramePr>
               <a:graphicFrameLocks xmlns:a="http://schemas.openxmlformats.org/drawingml/2006/main" noChangeAspect="1"/>
             </wp:cNvGraphicFramePr>
@@ -1608,7 +1717,7 @@
                   <pic:spPr>
                     <a:xfrm>
                       <a:off x="0" y="0"/>
-                      <a:ext cx="5972810" cy="4754245"/>
+                      <a:ext cx="6297419" cy="1849189"/>
                     </a:xfrm>
                     <a:prstGeom prst="rect">
                       <a:avLst/>
@@ -1637,11 +1746,24 @@
         <w:rPr>
           <w:lang w:val="pl-PL"/>
         </w:rPr>
-        <w:t xml:space="preserve"> Diagram klas generujących raporty z wykorzystaniem fabryki abstrakcyjnej.</w:t>
-      </w:r>
-    </w:p>
-    <w:p>
-      <w:pPr>
+        <w:t xml:space="preserve"> </w:t>
+      </w:r>
+      <w:r>
+        <w:rPr>
+          <w:lang w:val="pl-PL"/>
+        </w:rPr>
+        <w:t>Diagram klas tworzących bazę danych</w:t>
+      </w:r>
+      <w:r>
+        <w:rPr>
+          <w:lang w:val="pl-PL"/>
+        </w:rPr>
+        <w:t>.</w:t>
+      </w:r>
+    </w:p>
+    <w:p>
+      <w:pPr>
+        <w:jc w:val="center"/>
         <w:rPr>
           <w:lang w:val="pl-PL"/>
         </w:rPr>
@@ -1652,10 +1774,10 @@
         </w:rPr>
         <w:lastRenderedPageBreak/>
         <w:drawing>
-          <wp:inline distT="0" distB="0" distL="0" distR="0" wp14:anchorId="0BCA9004" wp14:editId="0246DF07">
-            <wp:extent cx="5972810" cy="4316730"/>
-            <wp:effectExtent l="0" t="0" r="8890" b="7620"/>
-            <wp:docPr id="18" name="Picture 18"/>
+          <wp:inline distT="0" distB="0" distL="0" distR="0" wp14:anchorId="1E04BCF0" wp14:editId="36D10367">
+            <wp:extent cx="5829300" cy="5772150"/>
+            <wp:effectExtent l="0" t="0" r="0" b="0"/>
+            <wp:docPr id="12" name="Obraz 12"/>
             <wp:cNvGraphicFramePr>
               <a:graphicFrameLocks xmlns:a="http://schemas.openxmlformats.org/drawingml/2006/main" noChangeAspect="1"/>
             </wp:cNvGraphicFramePr>
@@ -1675,7 +1797,7 @@
                   <pic:spPr>
                     <a:xfrm>
                       <a:off x="0" y="0"/>
-                      <a:ext cx="5972810" cy="4316730"/>
+                      <a:ext cx="5829300" cy="5772150"/>
                     </a:xfrm>
                     <a:prstGeom prst="rect">
                       <a:avLst/>
@@ -1687,14 +1809,6 @@
           </wp:inline>
         </w:drawing>
       </w:r>
-    </w:p>
-    <w:p>
-      <w:pPr>
-        <w:jc w:val="center"/>
-        <w:rPr>
-          <w:lang w:val="pl-PL"/>
-        </w:rPr>
-      </w:pPr>
       <w:r>
         <w:rPr>
           <w:lang w:val="pl-PL"/>
@@ -1712,7 +1826,26 @@
         <w:rPr>
           <w:lang w:val="pl-PL"/>
         </w:rPr>
-        <w:t xml:space="preserve"> Diagram klas łączenia z bazą i wykonywania obliczeń na serwerze.</w:t>
+        <w:t xml:space="preserve"> Diagram pakietów</w:t>
+      </w:r>
+    </w:p>
+    <w:p>
+      <w:pPr>
+        <w:pStyle w:val="Nagwek1"/>
+        <w:numPr>
+          <w:ilvl w:val="0"/>
+          <w:numId w:val="3"/>
+        </w:numPr>
+        <w:rPr>
+          <w:lang w:val="pl-PL"/>
+        </w:rPr>
+      </w:pPr>
+      <w:r>
+        <w:rPr>
+          <w:lang w:val="pl-PL"/>
+        </w:rPr>
+        <w:lastRenderedPageBreak/>
+        <w:t>Diagramy klas sterujących</w:t>
       </w:r>
     </w:p>
     <w:p>
@@ -1726,12 +1859,11 @@
         <w:rPr>
           <w:noProof/>
         </w:rPr>
-        <w:lastRenderedPageBreak/>
         <w:drawing>
-          <wp:inline distT="0" distB="0" distL="0" distR="0" wp14:anchorId="3D1BE226" wp14:editId="71BFADE2">
-            <wp:extent cx="5543550" cy="4857750"/>
-            <wp:effectExtent l="0" t="0" r="0" b="0"/>
-            <wp:docPr id="9" name="Picture 9"/>
+          <wp:inline distT="0" distB="0" distL="0" distR="0" wp14:anchorId="6991A933" wp14:editId="37D6AAD0">
+            <wp:extent cx="5972810" cy="4754245"/>
+            <wp:effectExtent l="0" t="0" r="8890" b="8255"/>
+            <wp:docPr id="17" name="Picture 17"/>
             <wp:cNvGraphicFramePr>
               <a:graphicFrameLocks xmlns:a="http://schemas.openxmlformats.org/drawingml/2006/main" noChangeAspect="1"/>
             </wp:cNvGraphicFramePr>
@@ -1751,6 +1883,165 @@
                   <pic:spPr>
                     <a:xfrm>
                       <a:off x="0" y="0"/>
+                      <a:ext cx="5972810" cy="4754245"/>
+                    </a:xfrm>
+                    <a:prstGeom prst="rect">
+                      <a:avLst/>
+                    </a:prstGeom>
+                  </pic:spPr>
+                </pic:pic>
+              </a:graphicData>
+            </a:graphic>
+          </wp:inline>
+        </w:drawing>
+      </w:r>
+      <w:r>
+        <w:rPr>
+          <w:lang w:val="pl-PL"/>
+        </w:rPr>
+        <w:br/>
+        <w:t>Rys.1</w:t>
+      </w:r>
+      <w:r>
+        <w:rPr>
+          <w:lang w:val="pl-PL"/>
+        </w:rPr>
+        <w:t>5</w:t>
+      </w:r>
+      <w:r>
+        <w:rPr>
+          <w:lang w:val="pl-PL"/>
+        </w:rPr>
+        <w:t xml:space="preserve"> Diagram klas generujących raporty z wykorzystaniem fabryki abstrakcyjnej.</w:t>
+      </w:r>
+    </w:p>
+    <w:p>
+      <w:pPr>
+        <w:jc w:val="center"/>
+        <w:rPr>
+          <w:lang w:val="pl-PL"/>
+        </w:rPr>
+      </w:pPr>
+    </w:p>
+    <w:p>
+      <w:pPr>
+        <w:jc w:val="center"/>
+        <w:rPr>
+          <w:lang w:val="pl-PL"/>
+        </w:rPr>
+      </w:pPr>
+    </w:p>
+    <w:p>
+      <w:pPr>
+        <w:rPr>
+          <w:lang w:val="pl-PL"/>
+        </w:rPr>
+      </w:pPr>
+      <w:r>
+        <w:rPr>
+          <w:noProof/>
+        </w:rPr>
+        <w:lastRenderedPageBreak/>
+        <w:drawing>
+          <wp:inline distT="0" distB="0" distL="0" distR="0" wp14:anchorId="0BCA9004" wp14:editId="0246DF07">
+            <wp:extent cx="5972810" cy="4316730"/>
+            <wp:effectExtent l="0" t="0" r="8890" b="7620"/>
+            <wp:docPr id="18" name="Picture 18"/>
+            <wp:cNvGraphicFramePr>
+              <a:graphicFrameLocks xmlns:a="http://schemas.openxmlformats.org/drawingml/2006/main" noChangeAspect="1"/>
+            </wp:cNvGraphicFramePr>
+            <a:graphic xmlns:a="http://schemas.openxmlformats.org/drawingml/2006/main">
+              <a:graphicData uri="http://schemas.openxmlformats.org/drawingml/2006/picture">
+                <pic:pic xmlns:pic="http://schemas.openxmlformats.org/drawingml/2006/picture">
+                  <pic:nvPicPr>
+                    <pic:cNvPr id="0" name=""/>
+                    <pic:cNvPicPr/>
+                  </pic:nvPicPr>
+                  <pic:blipFill>
+                    <a:blip r:embed="rId24"/>
+                    <a:stretch>
+                      <a:fillRect/>
+                    </a:stretch>
+                  </pic:blipFill>
+                  <pic:spPr>
+                    <a:xfrm>
+                      <a:off x="0" y="0"/>
+                      <a:ext cx="5972810" cy="4316730"/>
+                    </a:xfrm>
+                    <a:prstGeom prst="rect">
+                      <a:avLst/>
+                    </a:prstGeom>
+                  </pic:spPr>
+                </pic:pic>
+              </a:graphicData>
+            </a:graphic>
+          </wp:inline>
+        </w:drawing>
+      </w:r>
+    </w:p>
+    <w:p>
+      <w:pPr>
+        <w:jc w:val="center"/>
+        <w:rPr>
+          <w:lang w:val="pl-PL"/>
+        </w:rPr>
+      </w:pPr>
+      <w:r>
+        <w:rPr>
+          <w:lang w:val="pl-PL"/>
+        </w:rPr>
+        <w:br/>
+        <w:t>Rys.1</w:t>
+      </w:r>
+      <w:r>
+        <w:rPr>
+          <w:lang w:val="pl-PL"/>
+        </w:rPr>
+        <w:t>6</w:t>
+      </w:r>
+      <w:r>
+        <w:rPr>
+          <w:lang w:val="pl-PL"/>
+        </w:rPr>
+        <w:t xml:space="preserve"> Diagram klas łączenia z bazą i wykonywania obliczeń na serwerze.</w:t>
+      </w:r>
+    </w:p>
+    <w:p>
+      <w:pPr>
+        <w:jc w:val="center"/>
+        <w:rPr>
+          <w:lang w:val="pl-PL"/>
+        </w:rPr>
+      </w:pPr>
+      <w:r>
+        <w:rPr>
+          <w:noProof/>
+        </w:rPr>
+        <w:lastRenderedPageBreak/>
+        <w:drawing>
+          <wp:inline distT="0" distB="0" distL="0" distR="0" wp14:anchorId="3D1BE226" wp14:editId="71BFADE2">
+            <wp:extent cx="5543550" cy="4857750"/>
+            <wp:effectExtent l="0" t="0" r="0" b="0"/>
+            <wp:docPr id="9" name="Picture 9"/>
+            <wp:cNvGraphicFramePr>
+              <a:graphicFrameLocks xmlns:a="http://schemas.openxmlformats.org/drawingml/2006/main" noChangeAspect="1"/>
+            </wp:cNvGraphicFramePr>
+            <a:graphic xmlns:a="http://schemas.openxmlformats.org/drawingml/2006/main">
+              <a:graphicData uri="http://schemas.openxmlformats.org/drawingml/2006/picture">
+                <pic:pic xmlns:pic="http://schemas.openxmlformats.org/drawingml/2006/picture">
+                  <pic:nvPicPr>
+                    <pic:cNvPr id="0" name=""/>
+                    <pic:cNvPicPr/>
+                  </pic:nvPicPr>
+                  <pic:blipFill>
+                    <a:blip r:embed="rId25"/>
+                    <a:stretch>
+                      <a:fillRect/>
+                    </a:stretch>
+                  </pic:blipFill>
+                  <pic:spPr>
+                    <a:xfrm>
+                      <a:off x="0" y="0"/>
                       <a:ext cx="5543550" cy="4857750"/>
                     </a:xfrm>
                     <a:prstGeom prst="rect">
@@ -1768,49 +2059,32 @@
           <w:lang w:val="pl-PL"/>
         </w:rPr>
         <w:br/>
-      </w:r>
-      <w:r>
-        <w:rPr>
-          <w:lang w:val="pl-PL"/>
-        </w:rPr>
         <w:t>Rys.1</w:t>
       </w:r>
       <w:r>
         <w:rPr>
           <w:lang w:val="pl-PL"/>
         </w:rPr>
-        <w:t>5</w:t>
-      </w:r>
-      <w:r>
-        <w:rPr>
-          <w:lang w:val="pl-PL"/>
-        </w:rPr>
-        <w:t xml:space="preserve"> Diagram klas</w:t>
-      </w:r>
-      <w:r>
-        <w:rPr>
-          <w:lang w:val="pl-PL"/>
-        </w:rPr>
-        <w:t xml:space="preserve"> korzystania z serwisów z użyciem dekoratora</w:t>
-      </w:r>
-      <w:r>
-        <w:rPr>
-          <w:lang w:val="pl-PL"/>
-        </w:rPr>
-        <w:t>.</w:t>
-      </w:r>
-    </w:p>
-    <w:p>
-      <w:pPr>
-        <w:jc w:val="center"/>
-        <w:rPr>
-          <w:lang w:val="pl-PL"/>
-        </w:rPr>
-      </w:pPr>
-    </w:p>
-    <w:p>
-      <w:pPr>
-        <w:pStyle w:val="Heading1"/>
+        <w:t>7</w:t>
+      </w:r>
+      <w:r>
+        <w:rPr>
+          <w:lang w:val="pl-PL"/>
+        </w:rPr>
+        <w:t xml:space="preserve"> Diagram klas korzystania z serwisów z użyciem dekoratora.</w:t>
+      </w:r>
+    </w:p>
+    <w:p>
+      <w:pPr>
+        <w:jc w:val="center"/>
+        <w:rPr>
+          <w:lang w:val="pl-PL"/>
+        </w:rPr>
+      </w:pPr>
+    </w:p>
+    <w:p>
+      <w:pPr>
+        <w:pStyle w:val="Nagwek1"/>
         <w:numPr>
           <w:ilvl w:val="0"/>
           <w:numId w:val="3"/>
@@ -1855,7 +2129,7 @@
                     </pic:cNvPicPr>
                   </pic:nvPicPr>
                   <pic:blipFill>
-                    <a:blip r:embed="rId24">
+                    <a:blip r:embed="rId26">
                       <a:extLst>
                         <a:ext uri="{28A0092B-C50C-407E-A947-70E740481C1C}">
                           <a14:useLocalDpi xmlns:a14="http://schemas.microsoft.com/office/drawing/2010/main" val="0"/>
@@ -1898,21 +2172,13 @@
         <w:rPr>
           <w:lang w:val="pl-PL"/>
         </w:rPr>
-        <w:t>R</w:t>
-      </w:r>
-      <w:bookmarkStart w:id="0" w:name="_GoBack"/>
-      <w:bookmarkEnd w:id="0"/>
-      <w:r>
-        <w:rPr>
-          <w:lang w:val="pl-PL"/>
-        </w:rPr>
-        <w:t>ys.1</w:t>
-      </w:r>
-      <w:r>
-        <w:rPr>
-          <w:lang w:val="pl-PL"/>
-        </w:rPr>
-        <w:t>6</w:t>
+        <w:t>Rys.1</w:t>
+      </w:r>
+      <w:r>
+        <w:rPr>
+          <w:lang w:val="pl-PL"/>
+        </w:rPr>
+        <w:t>8</w:t>
       </w:r>
       <w:r>
         <w:rPr>
@@ -1926,6 +2192,156 @@
         </w:rPr>
         <w:t>Diagram klas tworzących formatki z wykorzystaniem fabryki abstrakcyjnej.</w:t>
       </w:r>
+    </w:p>
+    <w:p>
+      <w:pPr>
+        <w:jc w:val="center"/>
+        <w:rPr>
+          <w:lang w:val="pl-PL"/>
+        </w:rPr>
+      </w:pPr>
+    </w:p>
+    <w:p>
+      <w:pPr>
+        <w:jc w:val="center"/>
+        <w:rPr>
+          <w:lang w:val="pl-PL"/>
+        </w:rPr>
+      </w:pPr>
+    </w:p>
+    <w:p>
+      <w:pPr>
+        <w:jc w:val="center"/>
+        <w:rPr>
+          <w:lang w:val="pl-PL"/>
+        </w:rPr>
+      </w:pPr>
+    </w:p>
+    <w:p>
+      <w:pPr>
+        <w:jc w:val="center"/>
+        <w:rPr>
+          <w:lang w:val="pl-PL"/>
+        </w:rPr>
+      </w:pPr>
+    </w:p>
+    <w:p>
+      <w:pPr>
+        <w:jc w:val="center"/>
+        <w:rPr>
+          <w:lang w:val="pl-PL"/>
+        </w:rPr>
+      </w:pPr>
+    </w:p>
+    <w:p>
+      <w:pPr>
+        <w:jc w:val="center"/>
+        <w:rPr>
+          <w:lang w:val="pl-PL"/>
+        </w:rPr>
+      </w:pPr>
+    </w:p>
+    <w:p>
+      <w:pPr>
+        <w:jc w:val="center"/>
+        <w:rPr>
+          <w:lang w:val="pl-PL"/>
+        </w:rPr>
+      </w:pPr>
+    </w:p>
+    <w:p>
+      <w:pPr>
+        <w:pStyle w:val="Nagwek1"/>
+        <w:numPr>
+          <w:ilvl w:val="0"/>
+          <w:numId w:val="3"/>
+        </w:numPr>
+        <w:rPr>
+          <w:lang w:val="pl-PL"/>
+        </w:rPr>
+      </w:pPr>
+      <w:r>
+        <w:rPr>
+          <w:lang w:val="pl-PL"/>
+        </w:rPr>
+        <w:lastRenderedPageBreak/>
+        <w:t>Diagram klas prezentacji</w:t>
+      </w:r>
+    </w:p>
+    <w:p>
+      <w:pPr>
+        <w:jc w:val="center"/>
+        <w:rPr>
+          <w:lang w:val="pl-PL"/>
+        </w:rPr>
+      </w:pPr>
+      <w:r>
+        <w:rPr>
+          <w:noProof/>
+        </w:rPr>
+        <w:drawing>
+          <wp:inline distT="0" distB="0" distL="0" distR="0" wp14:anchorId="0AC86EAF" wp14:editId="464AE18D">
+            <wp:extent cx="5124450" cy="4476750"/>
+            <wp:effectExtent l="0" t="0" r="0" b="0"/>
+            <wp:docPr id="16" name="Obraz 16"/>
+            <wp:cNvGraphicFramePr>
+              <a:graphicFrameLocks xmlns:a="http://schemas.openxmlformats.org/drawingml/2006/main" noChangeAspect="1"/>
+            </wp:cNvGraphicFramePr>
+            <a:graphic xmlns:a="http://schemas.openxmlformats.org/drawingml/2006/main">
+              <a:graphicData uri="http://schemas.openxmlformats.org/drawingml/2006/picture">
+                <pic:pic xmlns:pic="http://schemas.openxmlformats.org/drawingml/2006/picture">
+                  <pic:nvPicPr>
+                    <pic:cNvPr id="0" name=""/>
+                    <pic:cNvPicPr/>
+                  </pic:nvPicPr>
+                  <pic:blipFill>
+                    <a:blip r:embed="rId27"/>
+                    <a:stretch>
+                      <a:fillRect/>
+                    </a:stretch>
+                  </pic:blipFill>
+                  <pic:spPr>
+                    <a:xfrm>
+                      <a:off x="0" y="0"/>
+                      <a:ext cx="5124450" cy="4476750"/>
+                    </a:xfrm>
+                    <a:prstGeom prst="rect">
+                      <a:avLst/>
+                    </a:prstGeom>
+                  </pic:spPr>
+                </pic:pic>
+              </a:graphicData>
+            </a:graphic>
+          </wp:inline>
+        </w:drawing>
+      </w:r>
+      <w:r>
+        <w:rPr>
+          <w:lang w:val="pl-PL"/>
+        </w:rPr>
+        <w:br/>
+        <w:t>Rys.1</w:t>
+      </w:r>
+      <w:r>
+        <w:rPr>
+          <w:lang w:val="pl-PL"/>
+        </w:rPr>
+        <w:t>9</w:t>
+      </w:r>
+      <w:r>
+        <w:rPr>
+          <w:lang w:val="pl-PL"/>
+        </w:rPr>
+        <w:t xml:space="preserve"> Diagram hierarchii aktorów.</w:t>
+      </w:r>
+    </w:p>
+    <w:p>
+      <w:pPr>
+        <w:jc w:val="center"/>
+        <w:rPr>
+          <w:lang w:val="pl-PL"/>
+        </w:rPr>
+      </w:pPr>
     </w:p>
     <w:sectPr>
       <w:pgSz w:w="12240" w:h="15840"/>
@@ -2944,15 +3360,15 @@
     <w:lsdException w:name="Bibliography" w:uiPriority="37"/>
     <w:lsdException w:name="TOC Heading" w:uiPriority="39" w:qFormat="1"/>
   </w:latentStyles>
-  <w:style w:type="paragraph" w:default="1" w:styleId="Normal">
+  <w:style w:type="paragraph" w:default="1" w:styleId="Normalny">
     <w:name w:val="Normal"/>
     <w:qFormat/>
   </w:style>
-  <w:style w:type="paragraph" w:styleId="Heading1">
+  <w:style w:type="paragraph" w:styleId="Nagwek1">
     <w:name w:val="heading 1"/>
-    <w:basedOn w:val="Normal"/>
-    <w:next w:val="Normal"/>
-    <w:link w:val="Heading1Char"/>
+    <w:basedOn w:val="Normalny"/>
+    <w:next w:val="Normalny"/>
+    <w:link w:val="Nagwek1Znak"/>
     <w:uiPriority w:val="9"/>
     <w:qFormat/>
     <w:rsid w:val="00347E11"/>
@@ -2971,11 +3387,11 @@
       <w:szCs w:val="28"/>
     </w:rPr>
   </w:style>
-  <w:style w:type="paragraph" w:styleId="Heading2">
+  <w:style w:type="paragraph" w:styleId="Nagwek2">
     <w:name w:val="heading 2"/>
-    <w:basedOn w:val="Normal"/>
-    <w:next w:val="Normal"/>
-    <w:link w:val="Heading2Char"/>
+    <w:basedOn w:val="Normalny"/>
+    <w:next w:val="Normalny"/>
+    <w:link w:val="Nagwek2Znak"/>
     <w:uiPriority w:val="9"/>
     <w:unhideWhenUsed/>
     <w:qFormat/>
@@ -2995,13 +3411,13 @@
       <w:szCs w:val="26"/>
     </w:rPr>
   </w:style>
-  <w:style w:type="character" w:default="1" w:styleId="DefaultParagraphFont">
+  <w:style w:type="character" w:default="1" w:styleId="Domylnaczcionkaakapitu">
     <w:name w:val="Default Paragraph Font"/>
     <w:uiPriority w:val="1"/>
     <w:semiHidden/>
     <w:unhideWhenUsed/>
   </w:style>
-  <w:style w:type="table" w:default="1" w:styleId="TableNormal">
+  <w:style w:type="table" w:default="1" w:styleId="Standardowy">
     <w:name w:val="Normal Table"/>
     <w:uiPriority w:val="99"/>
     <w:semiHidden/>
@@ -3016,13 +3432,13 @@
       </w:tblCellMar>
     </w:tblPr>
   </w:style>
-  <w:style w:type="numbering" w:default="1" w:styleId="NoList">
+  <w:style w:type="numbering" w:default="1" w:styleId="Bezlisty">
     <w:name w:val="No List"/>
     <w:uiPriority w:val="99"/>
     <w:semiHidden/>
     <w:unhideWhenUsed/>
   </w:style>
-  <w:style w:type="paragraph" w:styleId="NoSpacing">
+  <w:style w:type="paragraph" w:styleId="Bezodstpw">
     <w:name w:val="No Spacing"/>
     <w:uiPriority w:val="1"/>
     <w:qFormat/>
@@ -3031,9 +3447,9 @@
       <w:spacing w:after="0" w:line="240" w:lineRule="auto"/>
     </w:pPr>
   </w:style>
-  <w:style w:type="paragraph" w:styleId="ListParagraph">
+  <w:style w:type="paragraph" w:styleId="Akapitzlist">
     <w:name w:val="List Paragraph"/>
-    <w:basedOn w:val="Normal"/>
+    <w:basedOn w:val="Normalny"/>
     <w:uiPriority w:val="34"/>
     <w:qFormat/>
     <w:rsid w:val="00343702"/>
@@ -3042,10 +3458,10 @@
       <w:contextualSpacing/>
     </w:pPr>
   </w:style>
-  <w:style w:type="character" w:customStyle="1" w:styleId="Heading1Char">
-    <w:name w:val="Heading 1 Char"/>
-    <w:basedOn w:val="DefaultParagraphFont"/>
-    <w:link w:val="Heading1"/>
+  <w:style w:type="character" w:customStyle="1" w:styleId="Nagwek1Znak">
+    <w:name w:val="Nagłówek 1 Znak"/>
+    <w:basedOn w:val="Domylnaczcionkaakapitu"/>
+    <w:link w:val="Nagwek1"/>
     <w:uiPriority w:val="9"/>
     <w:rsid w:val="00347E11"/>
     <w:rPr>
@@ -3057,10 +3473,10 @@
       <w:szCs w:val="28"/>
     </w:rPr>
   </w:style>
-  <w:style w:type="paragraph" w:styleId="BalloonText">
+  <w:style w:type="paragraph" w:styleId="Tekstdymka">
     <w:name w:val="Balloon Text"/>
-    <w:basedOn w:val="Normal"/>
-    <w:link w:val="BalloonTextChar"/>
+    <w:basedOn w:val="Normalny"/>
+    <w:link w:val="TekstdymkaZnak"/>
     <w:uiPriority w:val="99"/>
     <w:semiHidden/>
     <w:unhideWhenUsed/>
@@ -3074,10 +3490,10 @@
       <w:szCs w:val="16"/>
     </w:rPr>
   </w:style>
-  <w:style w:type="character" w:customStyle="1" w:styleId="BalloonTextChar">
-    <w:name w:val="Balloon Text Char"/>
-    <w:basedOn w:val="DefaultParagraphFont"/>
-    <w:link w:val="BalloonText"/>
+  <w:style w:type="character" w:customStyle="1" w:styleId="TekstdymkaZnak">
+    <w:name w:val="Tekst dymka Znak"/>
+    <w:basedOn w:val="Domylnaczcionkaakapitu"/>
+    <w:link w:val="Tekstdymka"/>
     <w:uiPriority w:val="99"/>
     <w:semiHidden/>
     <w:rsid w:val="00347E11"/>
@@ -3087,11 +3503,11 @@
       <w:szCs w:val="16"/>
     </w:rPr>
   </w:style>
-  <w:style w:type="paragraph" w:styleId="Subtitle">
+  <w:style w:type="paragraph" w:styleId="Podtytu">
     <w:name w:val="Subtitle"/>
-    <w:basedOn w:val="Normal"/>
-    <w:next w:val="Normal"/>
-    <w:link w:val="SubtitleChar"/>
+    <w:basedOn w:val="Normalny"/>
+    <w:next w:val="Normalny"/>
+    <w:link w:val="PodtytuZnak"/>
     <w:uiPriority w:val="11"/>
     <w:qFormat/>
     <w:rsid w:val="00EC5011"/>
@@ -3110,10 +3526,10 @@
       <w:szCs w:val="24"/>
     </w:rPr>
   </w:style>
-  <w:style w:type="character" w:customStyle="1" w:styleId="SubtitleChar">
-    <w:name w:val="Subtitle Char"/>
-    <w:basedOn w:val="DefaultParagraphFont"/>
-    <w:link w:val="Subtitle"/>
+  <w:style w:type="character" w:customStyle="1" w:styleId="PodtytuZnak">
+    <w:name w:val="Podtytuł Znak"/>
+    <w:basedOn w:val="Domylnaczcionkaakapitu"/>
+    <w:link w:val="Podtytu"/>
     <w:uiPriority w:val="11"/>
     <w:rsid w:val="00EC5011"/>
     <w:rPr>
@@ -3126,10 +3542,10 @@
       <w:szCs w:val="24"/>
     </w:rPr>
   </w:style>
-  <w:style w:type="character" w:customStyle="1" w:styleId="Heading2Char">
-    <w:name w:val="Heading 2 Char"/>
-    <w:basedOn w:val="DefaultParagraphFont"/>
-    <w:link w:val="Heading2"/>
+  <w:style w:type="character" w:customStyle="1" w:styleId="Nagwek2Znak">
+    <w:name w:val="Nagłówek 2 Znak"/>
+    <w:basedOn w:val="Domylnaczcionkaakapitu"/>
+    <w:link w:val="Nagwek2"/>
     <w:uiPriority w:val="9"/>
     <w:rsid w:val="00EC5011"/>
     <w:rPr>
@@ -3141,10 +3557,10 @@
       <w:szCs w:val="26"/>
     </w:rPr>
   </w:style>
-  <w:style w:type="paragraph" w:styleId="Header">
+  <w:style w:type="paragraph" w:styleId="Nagwek">
     <w:name w:val="header"/>
-    <w:basedOn w:val="Normal"/>
-    <w:link w:val="HeaderChar"/>
+    <w:basedOn w:val="Normalny"/>
+    <w:link w:val="NagwekZnak"/>
     <w:uiPriority w:val="99"/>
     <w:unhideWhenUsed/>
     <w:rsid w:val="005A0771"/>
@@ -3156,17 +3572,17 @@
       <w:spacing w:after="0" w:line="240" w:lineRule="auto"/>
     </w:pPr>
   </w:style>
-  <w:style w:type="character" w:customStyle="1" w:styleId="HeaderChar">
-    <w:name w:val="Header Char"/>
-    <w:basedOn w:val="DefaultParagraphFont"/>
-    <w:link w:val="Header"/>
+  <w:style w:type="character" w:customStyle="1" w:styleId="NagwekZnak">
+    <w:name w:val="Nagłówek Znak"/>
+    <w:basedOn w:val="Domylnaczcionkaakapitu"/>
+    <w:link w:val="Nagwek"/>
     <w:uiPriority w:val="99"/>
     <w:rsid w:val="005A0771"/>
   </w:style>
-  <w:style w:type="paragraph" w:styleId="Footer">
+  <w:style w:type="paragraph" w:styleId="Stopka">
     <w:name w:val="footer"/>
-    <w:basedOn w:val="Normal"/>
-    <w:link w:val="FooterChar"/>
+    <w:basedOn w:val="Normalny"/>
+    <w:link w:val="StopkaZnak"/>
     <w:uiPriority w:val="99"/>
     <w:unhideWhenUsed/>
     <w:rsid w:val="005A0771"/>
@@ -3178,10 +3594,10 @@
       <w:spacing w:after="0" w:line="240" w:lineRule="auto"/>
     </w:pPr>
   </w:style>
-  <w:style w:type="character" w:customStyle="1" w:styleId="FooterChar">
-    <w:name w:val="Footer Char"/>
-    <w:basedOn w:val="DefaultParagraphFont"/>
-    <w:link w:val="Footer"/>
+  <w:style w:type="character" w:customStyle="1" w:styleId="StopkaZnak">
+    <w:name w:val="Stopka Znak"/>
+    <w:basedOn w:val="Domylnaczcionkaakapitu"/>
+    <w:link w:val="Stopka"/>
     <w:uiPriority w:val="99"/>
     <w:rsid w:val="005A0771"/>
   </w:style>
@@ -3344,15 +3760,15 @@
     <w:lsdException w:name="Bibliography" w:uiPriority="37"/>
     <w:lsdException w:name="TOC Heading" w:uiPriority="39" w:qFormat="1"/>
   </w:latentStyles>
-  <w:style w:type="paragraph" w:default="1" w:styleId="Normal">
+  <w:style w:type="paragraph" w:default="1" w:styleId="Normalny">
     <w:name w:val="Normal"/>
     <w:qFormat/>
   </w:style>
-  <w:style w:type="paragraph" w:styleId="Heading1">
+  <w:style w:type="paragraph" w:styleId="Nagwek1">
     <w:name w:val="heading 1"/>
-    <w:basedOn w:val="Normal"/>
-    <w:next w:val="Normal"/>
-    <w:link w:val="Heading1Char"/>
+    <w:basedOn w:val="Normalny"/>
+    <w:next w:val="Normalny"/>
+    <w:link w:val="Nagwek1Znak"/>
     <w:uiPriority w:val="9"/>
     <w:qFormat/>
     <w:rsid w:val="00347E11"/>
@@ -3371,11 +3787,11 @@
       <w:szCs w:val="28"/>
     </w:rPr>
   </w:style>
-  <w:style w:type="paragraph" w:styleId="Heading2">
+  <w:style w:type="paragraph" w:styleId="Nagwek2">
     <w:name w:val="heading 2"/>
-    <w:basedOn w:val="Normal"/>
-    <w:next w:val="Normal"/>
-    <w:link w:val="Heading2Char"/>
+    <w:basedOn w:val="Normalny"/>
+    <w:next w:val="Normalny"/>
+    <w:link w:val="Nagwek2Znak"/>
     <w:uiPriority w:val="9"/>
     <w:unhideWhenUsed/>
     <w:qFormat/>
@@ -3395,13 +3811,13 @@
       <w:szCs w:val="26"/>
     </w:rPr>
   </w:style>
-  <w:style w:type="character" w:default="1" w:styleId="DefaultParagraphFont">
+  <w:style w:type="character" w:default="1" w:styleId="Domylnaczcionkaakapitu">
     <w:name w:val="Default Paragraph Font"/>
     <w:uiPriority w:val="1"/>
     <w:semiHidden/>
     <w:unhideWhenUsed/>
   </w:style>
-  <w:style w:type="table" w:default="1" w:styleId="TableNormal">
+  <w:style w:type="table" w:default="1" w:styleId="Standardowy">
     <w:name w:val="Normal Table"/>
     <w:uiPriority w:val="99"/>
     <w:semiHidden/>
@@ -3416,13 +3832,13 @@
       </w:tblCellMar>
     </w:tblPr>
   </w:style>
-  <w:style w:type="numbering" w:default="1" w:styleId="NoList">
+  <w:style w:type="numbering" w:default="1" w:styleId="Bezlisty">
     <w:name w:val="No List"/>
     <w:uiPriority w:val="99"/>
     <w:semiHidden/>
     <w:unhideWhenUsed/>
   </w:style>
-  <w:style w:type="paragraph" w:styleId="NoSpacing">
+  <w:style w:type="paragraph" w:styleId="Bezodstpw">
     <w:name w:val="No Spacing"/>
     <w:uiPriority w:val="1"/>
     <w:qFormat/>
@@ -3431,9 +3847,9 @@
       <w:spacing w:after="0" w:line="240" w:lineRule="auto"/>
     </w:pPr>
   </w:style>
-  <w:style w:type="paragraph" w:styleId="ListParagraph">
+  <w:style w:type="paragraph" w:styleId="Akapitzlist">
     <w:name w:val="List Paragraph"/>
-    <w:basedOn w:val="Normal"/>
+    <w:basedOn w:val="Normalny"/>
     <w:uiPriority w:val="34"/>
     <w:qFormat/>
     <w:rsid w:val="00343702"/>
@@ -3442,10 +3858,10 @@
       <w:contextualSpacing/>
     </w:pPr>
   </w:style>
-  <w:style w:type="character" w:customStyle="1" w:styleId="Heading1Char">
-    <w:name w:val="Heading 1 Char"/>
-    <w:basedOn w:val="DefaultParagraphFont"/>
-    <w:link w:val="Heading1"/>
+  <w:style w:type="character" w:customStyle="1" w:styleId="Nagwek1Znak">
+    <w:name w:val="Nagłówek 1 Znak"/>
+    <w:basedOn w:val="Domylnaczcionkaakapitu"/>
+    <w:link w:val="Nagwek1"/>
     <w:uiPriority w:val="9"/>
     <w:rsid w:val="00347E11"/>
     <w:rPr>
@@ -3457,10 +3873,10 @@
       <w:szCs w:val="28"/>
     </w:rPr>
   </w:style>
-  <w:style w:type="paragraph" w:styleId="BalloonText">
+  <w:style w:type="paragraph" w:styleId="Tekstdymka">
     <w:name w:val="Balloon Text"/>
-    <w:basedOn w:val="Normal"/>
-    <w:link w:val="BalloonTextChar"/>
+    <w:basedOn w:val="Normalny"/>
+    <w:link w:val="TekstdymkaZnak"/>
     <w:uiPriority w:val="99"/>
     <w:semiHidden/>
     <w:unhideWhenUsed/>
@@ -3474,10 +3890,10 @@
       <w:szCs w:val="16"/>
     </w:rPr>
   </w:style>
-  <w:style w:type="character" w:customStyle="1" w:styleId="BalloonTextChar">
-    <w:name w:val="Balloon Text Char"/>
-    <w:basedOn w:val="DefaultParagraphFont"/>
-    <w:link w:val="BalloonText"/>
+  <w:style w:type="character" w:customStyle="1" w:styleId="TekstdymkaZnak">
+    <w:name w:val="Tekst dymka Znak"/>
+    <w:basedOn w:val="Domylnaczcionkaakapitu"/>
+    <w:link w:val="Tekstdymka"/>
     <w:uiPriority w:val="99"/>
     <w:semiHidden/>
     <w:rsid w:val="00347E11"/>
@@ -3487,11 +3903,11 @@
       <w:szCs w:val="16"/>
     </w:rPr>
   </w:style>
-  <w:style w:type="paragraph" w:styleId="Subtitle">
+  <w:style w:type="paragraph" w:styleId="Podtytu">
     <w:name w:val="Subtitle"/>
-    <w:basedOn w:val="Normal"/>
-    <w:next w:val="Normal"/>
-    <w:link w:val="SubtitleChar"/>
+    <w:basedOn w:val="Normalny"/>
+    <w:next w:val="Normalny"/>
+    <w:link w:val="PodtytuZnak"/>
     <w:uiPriority w:val="11"/>
     <w:qFormat/>
     <w:rsid w:val="00EC5011"/>
@@ -3510,10 +3926,10 @@
       <w:szCs w:val="24"/>
     </w:rPr>
   </w:style>
-  <w:style w:type="character" w:customStyle="1" w:styleId="SubtitleChar">
-    <w:name w:val="Subtitle Char"/>
-    <w:basedOn w:val="DefaultParagraphFont"/>
-    <w:link w:val="Subtitle"/>
+  <w:style w:type="character" w:customStyle="1" w:styleId="PodtytuZnak">
+    <w:name w:val="Podtytuł Znak"/>
+    <w:basedOn w:val="Domylnaczcionkaakapitu"/>
+    <w:link w:val="Podtytu"/>
     <w:uiPriority w:val="11"/>
     <w:rsid w:val="00EC5011"/>
     <w:rPr>
@@ -3526,10 +3942,10 @@
       <w:szCs w:val="24"/>
     </w:rPr>
   </w:style>
-  <w:style w:type="character" w:customStyle="1" w:styleId="Heading2Char">
-    <w:name w:val="Heading 2 Char"/>
-    <w:basedOn w:val="DefaultParagraphFont"/>
-    <w:link w:val="Heading2"/>
+  <w:style w:type="character" w:customStyle="1" w:styleId="Nagwek2Znak">
+    <w:name w:val="Nagłówek 2 Znak"/>
+    <w:basedOn w:val="Domylnaczcionkaakapitu"/>
+    <w:link w:val="Nagwek2"/>
     <w:uiPriority w:val="9"/>
     <w:rsid w:val="00EC5011"/>
     <w:rPr>
@@ -3541,10 +3957,10 @@
       <w:szCs w:val="26"/>
     </w:rPr>
   </w:style>
-  <w:style w:type="paragraph" w:styleId="Header">
+  <w:style w:type="paragraph" w:styleId="Nagwek">
     <w:name w:val="header"/>
-    <w:basedOn w:val="Normal"/>
-    <w:link w:val="HeaderChar"/>
+    <w:basedOn w:val="Normalny"/>
+    <w:link w:val="NagwekZnak"/>
     <w:uiPriority w:val="99"/>
     <w:unhideWhenUsed/>
     <w:rsid w:val="005A0771"/>
@@ -3556,17 +3972,17 @@
       <w:spacing w:after="0" w:line="240" w:lineRule="auto"/>
     </w:pPr>
   </w:style>
-  <w:style w:type="character" w:customStyle="1" w:styleId="HeaderChar">
-    <w:name w:val="Header Char"/>
-    <w:basedOn w:val="DefaultParagraphFont"/>
-    <w:link w:val="Header"/>
+  <w:style w:type="character" w:customStyle="1" w:styleId="NagwekZnak">
+    <w:name w:val="Nagłówek Znak"/>
+    <w:basedOn w:val="Domylnaczcionkaakapitu"/>
+    <w:link w:val="Nagwek"/>
     <w:uiPriority w:val="99"/>
     <w:rsid w:val="005A0771"/>
   </w:style>
-  <w:style w:type="paragraph" w:styleId="Footer">
+  <w:style w:type="paragraph" w:styleId="Stopka">
     <w:name w:val="footer"/>
-    <w:basedOn w:val="Normal"/>
-    <w:link w:val="FooterChar"/>
+    <w:basedOn w:val="Normalny"/>
+    <w:link w:val="StopkaZnak"/>
     <w:uiPriority w:val="99"/>
     <w:unhideWhenUsed/>
     <w:rsid w:val="005A0771"/>
@@ -3578,10 +3994,10 @@
       <w:spacing w:after="0" w:line="240" w:lineRule="auto"/>
     </w:pPr>
   </w:style>
-  <w:style w:type="character" w:customStyle="1" w:styleId="FooterChar">
-    <w:name w:val="Footer Char"/>
-    <w:basedOn w:val="DefaultParagraphFont"/>
-    <w:link w:val="Footer"/>
+  <w:style w:type="character" w:customStyle="1" w:styleId="StopkaZnak">
+    <w:name w:val="Stopka Znak"/>
+    <w:basedOn w:val="Domylnaczcionkaakapitu"/>
+    <w:link w:val="Stopka"/>
     <w:uiPriority w:val="99"/>
     <w:rsid w:val="005A0771"/>
   </w:style>

</xml_diff>